<commit_message>
Vyplňování fnguje (Nevím proč pořád)
</commit_message>
<xml_diff>
--- a/Pozadavky_PGRF2_Task1.docx
+++ b/Pozadavky_PGRF2_Task1.docx
@@ -1,6 +1,6 @@
 
 <file path=word/document.xml><?xml version="1.0" encoding="utf-8"?>
-<w:document xmlns:wpc="http://schemas.microsoft.com/office/word/2010/wordprocessingCanvas" xmlns:mc="http://schemas.openxmlformats.org/markup-compatibility/2006" xmlns:o="urn:schemas-microsoft-com:office:office" xmlns:r="http://schemas.openxmlformats.org/officeDocument/2006/relationships" xmlns:m="http://schemas.openxmlformats.org/officeDocument/2006/math" xmlns:v="urn:schemas-microsoft-com:vml" xmlns:wp14="http://schemas.microsoft.com/office/word/2010/wordprocessingDrawing" xmlns:wp="http://schemas.openxmlformats.org/drawingml/2006/wordprocessingDrawing" xmlns:w10="urn:schemas-microsoft-com:office:word" xmlns:w="http://schemas.openxmlformats.org/wordprocessingml/2006/main" xmlns:w14="http://schemas.microsoft.com/office/word/2010/wordml" xmlns:w15="http://schemas.microsoft.com/office/word/2012/wordml" xmlns:wpg="http://schemas.microsoft.com/office/word/2010/wordprocessingGroup" xmlns:wpi="http://schemas.microsoft.com/office/word/2010/wordprocessingInk" xmlns:wne="http://schemas.microsoft.com/office/word/2006/wordml" xmlns:wps="http://schemas.microsoft.com/office/word/2010/wordprocessingShape" mc:Ignorable="w14 w15 wp14">
+<w:document xmlns:wpc="http://schemas.microsoft.com/office/word/2010/wordprocessingCanvas" xmlns:cx="http://schemas.microsoft.com/office/drawing/2014/chartex" xmlns:cx1="http://schemas.microsoft.com/office/drawing/2015/9/8/chartex" xmlns:cx2="http://schemas.microsoft.com/office/drawing/2015/10/21/chartex" xmlns:cx3="http://schemas.microsoft.com/office/drawing/2016/5/9/chartex" xmlns:cx4="http://schemas.microsoft.com/office/drawing/2016/5/10/chartex" xmlns:cx5="http://schemas.microsoft.com/office/drawing/2016/5/11/chartex" xmlns:cx6="http://schemas.microsoft.com/office/drawing/2016/5/12/chartex" xmlns:cx7="http://schemas.microsoft.com/office/drawing/2016/5/13/chartex" xmlns:cx8="http://schemas.microsoft.com/office/drawing/2016/5/14/chartex" xmlns:mc="http://schemas.openxmlformats.org/markup-compatibility/2006" xmlns:aink="http://schemas.microsoft.com/office/drawing/2016/ink" xmlns:am3d="http://schemas.microsoft.com/office/drawing/2017/model3d" xmlns:o="urn:schemas-microsoft-com:office:office" xmlns:r="http://schemas.openxmlformats.org/officeDocument/2006/relationships" xmlns:m="http://schemas.openxmlformats.org/officeDocument/2006/math" xmlns:v="urn:schemas-microsoft-com:vml" xmlns:wp14="http://schemas.microsoft.com/office/word/2010/wordprocessingDrawing" xmlns:wp="http://schemas.openxmlformats.org/drawingml/2006/wordprocessingDrawing" xmlns:w10="urn:schemas-microsoft-com:office:word" xmlns:w="http://schemas.openxmlformats.org/wordprocessingml/2006/main" xmlns:w14="http://schemas.microsoft.com/office/word/2010/wordml" xmlns:w15="http://schemas.microsoft.com/office/word/2012/wordml" xmlns:w16cex="http://schemas.microsoft.com/office/word/2018/wordml/cex" xmlns:w16cid="http://schemas.microsoft.com/office/word/2016/wordml/cid" xmlns:w16="http://schemas.microsoft.com/office/word/2018/wordml" xmlns:w16sdtdh="http://schemas.microsoft.com/office/word/2020/wordml/sdtdatahash" xmlns:w16se="http://schemas.microsoft.com/office/word/2015/wordml/symex" xmlns:wpg="http://schemas.microsoft.com/office/word/2010/wordprocessingGroup" xmlns:wpi="http://schemas.microsoft.com/office/word/2010/wordprocessingInk" xmlns:wne="http://schemas.microsoft.com/office/word/2006/wordml" xmlns:wps="http://schemas.microsoft.com/office/word/2010/wordprocessingShape" mc:Ignorable="w14 w15 w16se w16cid w16 w16cex w16sdtdh wp14">
   <w:body>
     <w:tbl>
       <w:tblPr>
@@ -370,6 +370,16 @@
                 <w:lang w:eastAsia="cs-CZ"/>
               </w:rPr>
             </w:pPr>
+            <w:r>
+              <w:rPr>
+                <w:rFonts w:ascii="Arial" w:eastAsia="Times New Roman" w:hAnsi="Arial" w:cs="Arial"/>
+                <w:sz w:val="20"/>
+                <w:szCs w:val="24"/>
+                <w:highlight w:val="yellow"/>
+                <w:lang w:eastAsia="cs-CZ"/>
+              </w:rPr>
+              <w:t>1</w:t>
+            </w:r>
           </w:p>
         </w:tc>
         <w:tc>
@@ -484,6 +494,16 @@
                 <w:lang w:eastAsia="cs-CZ"/>
               </w:rPr>
             </w:pPr>
+            <w:r>
+              <w:rPr>
+                <w:rFonts w:ascii="Arial" w:eastAsia="Times New Roman" w:hAnsi="Arial" w:cs="Arial"/>
+                <w:sz w:val="20"/>
+                <w:szCs w:val="24"/>
+                <w:highlight w:val="yellow"/>
+                <w:lang w:eastAsia="cs-CZ"/>
+              </w:rPr>
+              <w:t>1</w:t>
+            </w:r>
           </w:p>
         </w:tc>
         <w:tc>
@@ -827,6 +847,16 @@
               </w:rPr>
               <w:t xml:space="preserve"> </w:t>
             </w:r>
+            <w:r>
+              <w:rPr>
+                <w:rFonts w:ascii="Arial" w:eastAsia="Times New Roman" w:hAnsi="Arial" w:cs="Arial"/>
+                <w:sz w:val="20"/>
+                <w:szCs w:val="24"/>
+                <w:highlight w:val="yellow"/>
+                <w:lang w:eastAsia="cs-CZ"/>
+              </w:rPr>
+              <w:t>1</w:t>
+            </w:r>
           </w:p>
         </w:tc>
         <w:tc>
@@ -864,6 +894,15 @@
                 <w:lang w:eastAsia="cs-CZ"/>
               </w:rPr>
             </w:pPr>
+            <w:r>
+              <w:rPr>
+                <w:rFonts w:ascii="Times New Roman" w:eastAsia="Times New Roman" w:hAnsi="Times New Roman" w:cs="Times New Roman"/>
+                <w:sz w:val="20"/>
+                <w:szCs w:val="20"/>
+                <w:lang w:eastAsia="cs-CZ"/>
+              </w:rPr>
+              <w:t>Tlačítka Q a E</w:t>
+            </w:r>
           </w:p>
         </w:tc>
       </w:tr>
@@ -982,7 +1021,6 @@
         </w:trPr>
         <w:tc>
           <w:tcPr>
-            <w:cnfStyle w:val="001000000000" w:firstRow="0" w:lastRow="0" w:firstColumn="1" w:lastColumn="0" w:oddVBand="0" w:evenVBand="0" w:oddHBand="0" w:evenHBand="0" w:firstRowFirstColumn="0" w:firstRowLastColumn="0" w:lastRowFirstColumn="0" w:lastRowLastColumn="0"/>
             <w:tcW w:w="1517" w:type="dxa"/>
             <w:vMerge w:val="restart"/>
             <w:noWrap/>
@@ -990,6 +1028,7 @@
           </w:tcPr>
           <w:p>
             <w:pPr>
+              <w:cnfStyle w:val="001000000000" w:firstRow="0" w:lastRow="0" w:firstColumn="1" w:lastColumn="0" w:oddVBand="0" w:evenVBand="0" w:oddHBand="0" w:evenHBand="0" w:firstRowFirstColumn="0" w:firstRowLastColumn="0" w:lastRowFirstColumn="0" w:lastRowLastColumn="0"/>
               <w:rPr>
                 <w:rFonts w:ascii="Arial" w:eastAsia="Times New Roman" w:hAnsi="Arial" w:cs="Arial"/>
                 <w:b w:val="0"/>
@@ -1018,7 +1057,6 @@
           </w:tcPr>
           <w:p>
             <w:pPr>
-              <w:cnfStyle w:val="000000000000" w:firstRow="0" w:lastRow="0" w:firstColumn="0" w:lastColumn="0" w:oddVBand="0" w:evenVBand="0" w:oddHBand="0" w:evenHBand="0" w:firstRowFirstColumn="0" w:firstRowLastColumn="0" w:lastRowFirstColumn="0" w:lastRowLastColumn="0"/>
               <w:rPr>
                 <w:rFonts w:ascii="Arial" w:eastAsia="Times New Roman" w:hAnsi="Arial" w:cs="Arial"/>
                 <w:sz w:val="20"/>
@@ -1045,15 +1083,24 @@
           </w:tcPr>
           <w:p>
             <w:pPr>
-              <w:cnfStyle w:val="000000000000" w:firstRow="0" w:lastRow="0" w:firstColumn="0" w:lastColumn="0" w:oddVBand="0" w:evenVBand="0" w:oddHBand="0" w:evenHBand="0" w:firstRowFirstColumn="0" w:firstRowLastColumn="0" w:lastRowFirstColumn="0" w:lastRowLastColumn="0"/>
-              <w:rPr>
-                <w:rFonts w:ascii="Arial" w:eastAsia="Times New Roman" w:hAnsi="Arial" w:cs="Arial"/>
-                <w:sz w:val="20"/>
-                <w:szCs w:val="24"/>
-                <w:highlight w:val="yellow"/>
-                <w:lang w:eastAsia="cs-CZ"/>
-              </w:rPr>
-            </w:pPr>
+              <w:rPr>
+                <w:rFonts w:ascii="Arial" w:eastAsia="Times New Roman" w:hAnsi="Arial" w:cs="Arial"/>
+                <w:sz w:val="20"/>
+                <w:szCs w:val="24"/>
+                <w:highlight w:val="yellow"/>
+                <w:lang w:eastAsia="cs-CZ"/>
+              </w:rPr>
+            </w:pPr>
+            <w:r>
+              <w:rPr>
+                <w:rFonts w:ascii="Arial" w:eastAsia="Times New Roman" w:hAnsi="Arial" w:cs="Arial"/>
+                <w:sz w:val="20"/>
+                <w:szCs w:val="24"/>
+                <w:highlight w:val="yellow"/>
+                <w:lang w:eastAsia="cs-CZ"/>
+              </w:rPr>
+              <w:t>1</w:t>
+            </w:r>
           </w:p>
         </w:tc>
         <w:tc>
@@ -1064,7 +1111,6 @@
           </w:tcPr>
           <w:p>
             <w:pPr>
-              <w:cnfStyle w:val="000000000000" w:firstRow="0" w:lastRow="0" w:firstColumn="0" w:lastColumn="0" w:oddVBand="0" w:evenVBand="0" w:oddHBand="0" w:evenHBand="0" w:firstRowFirstColumn="0" w:firstRowLastColumn="0" w:lastRowFirstColumn="0" w:lastRowLastColumn="0"/>
               <w:rPr>
                 <w:rFonts w:ascii="Times New Roman" w:eastAsia="Times New Roman" w:hAnsi="Times New Roman" w:cs="Times New Roman"/>
                 <w:sz w:val="20"/>
@@ -1083,7 +1129,6 @@
           </w:tcPr>
           <w:p>
             <w:pPr>
-              <w:cnfStyle w:val="000000000000" w:firstRow="0" w:lastRow="0" w:firstColumn="0" w:lastColumn="0" w:oddVBand="0" w:evenVBand="0" w:oddHBand="0" w:evenHBand="0" w:firstRowFirstColumn="0" w:firstRowLastColumn="0" w:lastRowFirstColumn="0" w:lastRowLastColumn="0"/>
               <w:rPr>
                 <w:rFonts w:ascii="Times New Roman" w:eastAsia="Times New Roman" w:hAnsi="Times New Roman" w:cs="Times New Roman"/>
                 <w:sz w:val="20"/>
@@ -1163,6 +1208,16 @@
                 <w:lang w:eastAsia="cs-CZ"/>
               </w:rPr>
             </w:pPr>
+            <w:r>
+              <w:rPr>
+                <w:rFonts w:ascii="Arial" w:eastAsia="Times New Roman" w:hAnsi="Arial" w:cs="Arial"/>
+                <w:sz w:val="20"/>
+                <w:szCs w:val="24"/>
+                <w:highlight w:val="yellow"/>
+                <w:lang w:eastAsia="cs-CZ"/>
+              </w:rPr>
+              <w:t>1</w:t>
+            </w:r>
           </w:p>
         </w:tc>
         <w:tc>
@@ -1209,7 +1264,6 @@
         </w:trPr>
         <w:tc>
           <w:tcPr>
-            <w:cnfStyle w:val="001000000000" w:firstRow="0" w:lastRow="0" w:firstColumn="1" w:lastColumn="0" w:oddVBand="0" w:evenVBand="0" w:oddHBand="0" w:evenHBand="0" w:firstRowFirstColumn="0" w:firstRowLastColumn="0" w:lastRowFirstColumn="0" w:lastRowLastColumn="0"/>
             <w:tcW w:w="1517" w:type="dxa"/>
             <w:vMerge w:val="restart"/>
             <w:noWrap/>
@@ -1217,6 +1271,7 @@
           </w:tcPr>
           <w:p>
             <w:pPr>
+              <w:cnfStyle w:val="001000000000" w:firstRow="0" w:lastRow="0" w:firstColumn="1" w:lastColumn="0" w:oddVBand="0" w:evenVBand="0" w:oddHBand="0" w:evenHBand="0" w:firstRowFirstColumn="0" w:firstRowLastColumn="0" w:lastRowFirstColumn="0" w:lastRowLastColumn="0"/>
               <w:rPr>
                 <w:rFonts w:ascii="Arial" w:eastAsia="Times New Roman" w:hAnsi="Arial" w:cs="Arial"/>
                 <w:b w:val="0"/>
@@ -1245,7 +1300,6 @@
           </w:tcPr>
           <w:p>
             <w:pPr>
-              <w:cnfStyle w:val="000000000000" w:firstRow="0" w:lastRow="0" w:firstColumn="0" w:lastColumn="0" w:oddVBand="0" w:evenVBand="0" w:oddHBand="0" w:evenHBand="0" w:firstRowFirstColumn="0" w:firstRowLastColumn="0" w:lastRowFirstColumn="0" w:lastRowLastColumn="0"/>
               <w:rPr>
                 <w:rFonts w:ascii="Arial" w:eastAsia="Times New Roman" w:hAnsi="Arial" w:cs="Arial"/>
                 <w:sz w:val="20"/>
@@ -1272,15 +1326,24 @@
           </w:tcPr>
           <w:p>
             <w:pPr>
-              <w:cnfStyle w:val="000000000000" w:firstRow="0" w:lastRow="0" w:firstColumn="0" w:lastColumn="0" w:oddVBand="0" w:evenVBand="0" w:oddHBand="0" w:evenHBand="0" w:firstRowFirstColumn="0" w:firstRowLastColumn="0" w:lastRowFirstColumn="0" w:lastRowLastColumn="0"/>
-              <w:rPr>
-                <w:rFonts w:ascii="Arial" w:eastAsia="Times New Roman" w:hAnsi="Arial" w:cs="Arial"/>
-                <w:sz w:val="20"/>
-                <w:szCs w:val="24"/>
-                <w:highlight w:val="yellow"/>
-                <w:lang w:eastAsia="cs-CZ"/>
-              </w:rPr>
-            </w:pPr>
+              <w:rPr>
+                <w:rFonts w:ascii="Arial" w:eastAsia="Times New Roman" w:hAnsi="Arial" w:cs="Arial"/>
+                <w:sz w:val="20"/>
+                <w:szCs w:val="24"/>
+                <w:highlight w:val="yellow"/>
+                <w:lang w:eastAsia="cs-CZ"/>
+              </w:rPr>
+            </w:pPr>
+            <w:r>
+              <w:rPr>
+                <w:rFonts w:ascii="Arial" w:eastAsia="Times New Roman" w:hAnsi="Arial" w:cs="Arial"/>
+                <w:sz w:val="20"/>
+                <w:szCs w:val="24"/>
+                <w:highlight w:val="yellow"/>
+                <w:lang w:eastAsia="cs-CZ"/>
+              </w:rPr>
+              <w:t>1</w:t>
+            </w:r>
           </w:p>
         </w:tc>
         <w:tc>
@@ -1291,7 +1354,6 @@
           </w:tcPr>
           <w:p>
             <w:pPr>
-              <w:cnfStyle w:val="000000000000" w:firstRow="0" w:lastRow="0" w:firstColumn="0" w:lastColumn="0" w:oddVBand="0" w:evenVBand="0" w:oddHBand="0" w:evenHBand="0" w:firstRowFirstColumn="0" w:firstRowLastColumn="0" w:lastRowFirstColumn="0" w:lastRowLastColumn="0"/>
               <w:rPr>
                 <w:rFonts w:ascii="Times New Roman" w:eastAsia="Times New Roman" w:hAnsi="Times New Roman" w:cs="Times New Roman"/>
                 <w:sz w:val="20"/>
@@ -1310,7 +1372,6 @@
           </w:tcPr>
           <w:p>
             <w:pPr>
-              <w:cnfStyle w:val="000000000000" w:firstRow="0" w:lastRow="0" w:firstColumn="0" w:lastColumn="0" w:oddVBand="0" w:evenVBand="0" w:oddHBand="0" w:evenHBand="0" w:firstRowFirstColumn="0" w:firstRowLastColumn="0" w:lastRowFirstColumn="0" w:lastRowLastColumn="0"/>
               <w:rPr>
                 <w:rFonts w:ascii="Times New Roman" w:eastAsia="Times New Roman" w:hAnsi="Times New Roman" w:cs="Times New Roman"/>
                 <w:sz w:val="20"/>
@@ -1390,6 +1451,16 @@
                 <w:lang w:eastAsia="cs-CZ"/>
               </w:rPr>
             </w:pPr>
+            <w:r>
+              <w:rPr>
+                <w:rFonts w:ascii="Arial" w:eastAsia="Times New Roman" w:hAnsi="Arial" w:cs="Arial"/>
+                <w:sz w:val="20"/>
+                <w:szCs w:val="24"/>
+                <w:highlight w:val="yellow"/>
+                <w:lang w:eastAsia="cs-CZ"/>
+              </w:rPr>
+              <w:t>1</w:t>
+            </w:r>
           </w:p>
         </w:tc>
         <w:tc>
@@ -1451,7 +1522,6 @@
                 <w:lang w:eastAsia="cs-CZ"/>
               </w:rPr>
             </w:pPr>
-            <w:proofErr w:type="spellStart"/>
             <w:r>
               <w:rPr>
                 <w:rFonts w:ascii="Arial" w:eastAsia="Times New Roman" w:hAnsi="Arial" w:cs="Arial"/>
@@ -1462,7 +1532,6 @@
               </w:rPr>
               <w:t>rasterizace</w:t>
             </w:r>
-            <w:proofErr w:type="spellEnd"/>
           </w:p>
         </w:tc>
         <w:tc>
@@ -1506,6 +1575,16 @@
                 <w:lang w:eastAsia="cs-CZ"/>
               </w:rPr>
             </w:pPr>
+            <w:r>
+              <w:rPr>
+                <w:rFonts w:ascii="Times New Roman" w:eastAsia="Times New Roman" w:hAnsi="Times New Roman" w:cs="Times New Roman"/>
+                <w:sz w:val="20"/>
+                <w:szCs w:val="20"/>
+                <w:highlight w:val="yellow"/>
+                <w:lang w:eastAsia="cs-CZ"/>
+              </w:rPr>
+              <w:t>1</w:t>
+            </w:r>
           </w:p>
         </w:tc>
         <w:tc>
@@ -1609,6 +1688,16 @@
                 <w:lang w:eastAsia="cs-CZ"/>
               </w:rPr>
             </w:pPr>
+            <w:r>
+              <w:rPr>
+                <w:rFonts w:ascii="Times New Roman" w:eastAsia="Times New Roman" w:hAnsi="Times New Roman" w:cs="Times New Roman"/>
+                <w:sz w:val="20"/>
+                <w:szCs w:val="20"/>
+                <w:highlight w:val="yellow"/>
+                <w:lang w:eastAsia="cs-CZ"/>
+              </w:rPr>
+              <w:t>1</w:t>
+            </w:r>
           </w:p>
         </w:tc>
         <w:tc>
@@ -1701,19 +1790,8 @@
                 <w:szCs w:val="24"/>
                 <w:lang w:eastAsia="cs-CZ"/>
               </w:rPr>
-              <w:t xml:space="preserve">hran pomocí algoritmu </w:t>
-            </w:r>
-            <w:proofErr w:type="spellStart"/>
-            <w:r>
-              <w:rPr>
-                <w:rFonts w:ascii="Arial" w:eastAsia="Times New Roman" w:hAnsi="Arial" w:cs="Arial"/>
-                <w:sz w:val="20"/>
-                <w:szCs w:val="24"/>
-                <w:lang w:eastAsia="cs-CZ"/>
-              </w:rPr>
-              <w:t>Zbuffer</w:t>
-            </w:r>
-            <w:proofErr w:type="spellEnd"/>
+              <w:t>hran pomocí algoritmu Zbuffer</w:t>
+            </w:r>
           </w:p>
         </w:tc>
         <w:tc>
@@ -1732,6 +1810,16 @@
                 <w:lang w:eastAsia="cs-CZ"/>
               </w:rPr>
             </w:pPr>
+            <w:r>
+              <w:rPr>
+                <w:rFonts w:ascii="Times New Roman" w:eastAsia="Times New Roman" w:hAnsi="Times New Roman" w:cs="Times New Roman"/>
+                <w:sz w:val="20"/>
+                <w:szCs w:val="20"/>
+                <w:highlight w:val="yellow"/>
+                <w:lang w:eastAsia="cs-CZ"/>
+              </w:rPr>
+              <w:t>0</w:t>
+            </w:r>
           </w:p>
         </w:tc>
         <w:tc>
@@ -1815,19 +1903,8 @@
                 <w:szCs w:val="24"/>
                 <w:lang w:eastAsia="cs-CZ"/>
               </w:rPr>
-              <w:t xml:space="preserve">ploch pomocí algoritmu </w:t>
-            </w:r>
-            <w:proofErr w:type="spellStart"/>
-            <w:r>
-              <w:rPr>
-                <w:rFonts w:ascii="Arial" w:eastAsia="Times New Roman" w:hAnsi="Arial" w:cs="Arial"/>
-                <w:sz w:val="20"/>
-                <w:szCs w:val="24"/>
-                <w:lang w:eastAsia="cs-CZ"/>
-              </w:rPr>
-              <w:t>Zbuffer</w:t>
-            </w:r>
-            <w:proofErr w:type="spellEnd"/>
+              <w:t>ploch pomocí algoritmu Zbuffer</w:t>
+            </w:r>
           </w:p>
         </w:tc>
         <w:tc>
@@ -1846,6 +1923,16 @@
                 <w:lang w:eastAsia="cs-CZ"/>
               </w:rPr>
             </w:pPr>
+            <w:r>
+              <w:rPr>
+                <w:rFonts w:ascii="Times New Roman" w:eastAsia="Times New Roman" w:hAnsi="Times New Roman" w:cs="Times New Roman"/>
+                <w:sz w:val="20"/>
+                <w:szCs w:val="20"/>
+                <w:highlight w:val="yellow"/>
+                <w:lang w:eastAsia="cs-CZ"/>
+              </w:rPr>
+              <w:t>0</w:t>
+            </w:r>
           </w:p>
         </w:tc>
         <w:tc>
@@ -1890,13 +1977,13 @@
         </w:trPr>
         <w:tc>
           <w:tcPr>
-            <w:cnfStyle w:val="001000000000" w:firstRow="0" w:lastRow="0" w:firstColumn="1" w:lastColumn="0" w:oddVBand="0" w:evenVBand="0" w:oddHBand="0" w:evenHBand="0" w:firstRowFirstColumn="0" w:firstRowLastColumn="0" w:lastRowFirstColumn="0" w:lastRowLastColumn="0"/>
             <w:tcW w:w="1517" w:type="dxa"/>
             <w:vMerge w:val="restart"/>
             <w:noWrap/>
           </w:tcPr>
           <w:p>
             <w:pPr>
+              <w:cnfStyle w:val="001000000000" w:firstRow="0" w:lastRow="0" w:firstColumn="1" w:lastColumn="0" w:oddVBand="0" w:evenVBand="0" w:oddHBand="0" w:evenHBand="0" w:firstRowFirstColumn="0" w:firstRowLastColumn="0" w:lastRowFirstColumn="0" w:lastRowLastColumn="0"/>
               <w:rPr>
                 <w:rFonts w:ascii="Arial" w:eastAsia="Times New Roman" w:hAnsi="Arial" w:cs="Arial"/>
                 <w:b w:val="0"/>
@@ -1923,7 +2010,6 @@
           </w:tcPr>
           <w:p>
             <w:pPr>
-              <w:cnfStyle w:val="000000000000" w:firstRow="0" w:lastRow="0" w:firstColumn="0" w:lastColumn="0" w:oddVBand="0" w:evenVBand="0" w:oddHBand="0" w:evenHBand="0" w:firstRowFirstColumn="0" w:firstRowLastColumn="0" w:lastRowFirstColumn="0" w:lastRowLastColumn="0"/>
               <w:rPr>
                 <w:rFonts w:ascii="Arial" w:eastAsia="Times New Roman" w:hAnsi="Arial" w:cs="Arial"/>
                 <w:sz w:val="20"/>
@@ -1950,15 +2036,24 @@
           </w:tcPr>
           <w:p>
             <w:pPr>
-              <w:cnfStyle w:val="000000000000" w:firstRow="0" w:lastRow="0" w:firstColumn="0" w:lastColumn="0" w:oddVBand="0" w:evenVBand="0" w:oddHBand="0" w:evenHBand="0" w:firstRowFirstColumn="0" w:firstRowLastColumn="0" w:lastRowFirstColumn="0" w:lastRowLastColumn="0"/>
-              <w:rPr>
-                <w:rFonts w:ascii="Times New Roman" w:eastAsia="Times New Roman" w:hAnsi="Times New Roman" w:cs="Times New Roman"/>
-                <w:sz w:val="20"/>
-                <w:szCs w:val="20"/>
-                <w:highlight w:val="yellow"/>
-                <w:lang w:eastAsia="cs-CZ"/>
-              </w:rPr>
-            </w:pPr>
+              <w:rPr>
+                <w:rFonts w:ascii="Times New Roman" w:eastAsia="Times New Roman" w:hAnsi="Times New Roman" w:cs="Times New Roman"/>
+                <w:sz w:val="20"/>
+                <w:szCs w:val="20"/>
+                <w:highlight w:val="yellow"/>
+                <w:lang w:eastAsia="cs-CZ"/>
+              </w:rPr>
+            </w:pPr>
+            <w:r>
+              <w:rPr>
+                <w:rFonts w:ascii="Times New Roman" w:eastAsia="Times New Roman" w:hAnsi="Times New Roman" w:cs="Times New Roman"/>
+                <w:sz w:val="20"/>
+                <w:szCs w:val="20"/>
+                <w:highlight w:val="yellow"/>
+                <w:lang w:eastAsia="cs-CZ"/>
+              </w:rPr>
+              <w:t>1</w:t>
+            </w:r>
           </w:p>
         </w:tc>
         <w:tc>
@@ -1969,7 +2064,6 @@
           </w:tcPr>
           <w:p>
             <w:pPr>
-              <w:cnfStyle w:val="000000000000" w:firstRow="0" w:lastRow="0" w:firstColumn="0" w:lastColumn="0" w:oddVBand="0" w:evenVBand="0" w:oddHBand="0" w:evenHBand="0" w:firstRowFirstColumn="0" w:firstRowLastColumn="0" w:lastRowFirstColumn="0" w:lastRowLastColumn="0"/>
               <w:rPr>
                 <w:rFonts w:ascii="Times New Roman" w:eastAsia="Times New Roman" w:hAnsi="Times New Roman" w:cs="Times New Roman"/>
                 <w:sz w:val="20"/>
@@ -1988,7 +2082,6 @@
           </w:tcPr>
           <w:p>
             <w:pPr>
-              <w:cnfStyle w:val="000000000000" w:firstRow="0" w:lastRow="0" w:firstColumn="0" w:lastColumn="0" w:oddVBand="0" w:evenVBand="0" w:oddHBand="0" w:evenHBand="0" w:firstRowFirstColumn="0" w:firstRowLastColumn="0" w:lastRowFirstColumn="0" w:lastRowLastColumn="0"/>
               <w:rPr>
                 <w:rFonts w:ascii="Times New Roman" w:eastAsia="Times New Roman" w:hAnsi="Times New Roman" w:cs="Times New Roman"/>
                 <w:sz w:val="20"/>
@@ -2064,6 +2157,16 @@
                 <w:lang w:eastAsia="cs-CZ"/>
               </w:rPr>
             </w:pPr>
+            <w:r>
+              <w:rPr>
+                <w:rFonts w:ascii="Times New Roman" w:eastAsia="Times New Roman" w:hAnsi="Times New Roman" w:cs="Times New Roman"/>
+                <w:sz w:val="20"/>
+                <w:szCs w:val="20"/>
+                <w:highlight w:val="yellow"/>
+                <w:lang w:eastAsia="cs-CZ"/>
+              </w:rPr>
+              <w:t>0</w:t>
+            </w:r>
           </w:p>
         </w:tc>
         <w:tc>
@@ -2146,19 +2249,8 @@
                 <w:szCs w:val="24"/>
                 <w:lang w:eastAsia="cs-CZ"/>
               </w:rPr>
-              <w:t xml:space="preserve">ořezání </w:t>
-            </w:r>
-            <w:proofErr w:type="spellStart"/>
-            <w:r>
-              <w:rPr>
-                <w:rFonts w:ascii="Arial" w:eastAsia="Times New Roman" w:hAnsi="Arial" w:cs="Arial"/>
-                <w:sz w:val="20"/>
-                <w:szCs w:val="24"/>
-                <w:lang w:eastAsia="cs-CZ"/>
-              </w:rPr>
-              <w:t>xy</w:t>
-            </w:r>
-            <w:proofErr w:type="spellEnd"/>
+              <w:t>ořezání xy</w:t>
+            </w:r>
           </w:p>
         </w:tc>
         <w:tc>
@@ -2177,6 +2269,16 @@
                 <w:lang w:eastAsia="cs-CZ"/>
               </w:rPr>
             </w:pPr>
+            <w:r>
+              <w:rPr>
+                <w:rFonts w:ascii="Times New Roman" w:eastAsia="Times New Roman" w:hAnsi="Times New Roman" w:cs="Times New Roman"/>
+                <w:sz w:val="20"/>
+                <w:szCs w:val="20"/>
+                <w:highlight w:val="yellow"/>
+                <w:lang w:eastAsia="cs-CZ"/>
+              </w:rPr>
+              <w:t>1</w:t>
+            </w:r>
           </w:p>
         </w:tc>
         <w:tc>
@@ -2417,8 +2519,6 @@
             </w:pPr>
           </w:p>
         </w:tc>
-        <w:bookmarkStart w:id="0" w:name="_GoBack"/>
-        <w:bookmarkEnd w:id="0"/>
       </w:tr>
       <w:tr>
         <w:trPr>
@@ -2547,29 +2647,7 @@
                 <w:szCs w:val="24"/>
                 <w:lang w:eastAsia="cs-CZ"/>
               </w:rPr>
-              <w:t xml:space="preserve">těleso s využitím </w:t>
-            </w:r>
-            <w:proofErr w:type="spellStart"/>
-            <w:r>
-              <w:rPr>
-                <w:rFonts w:ascii="Arial" w:eastAsia="Times New Roman" w:hAnsi="Arial" w:cs="Arial"/>
-                <w:b w:val="0"/>
-                <w:sz w:val="20"/>
-                <w:szCs w:val="24"/>
-                <w:lang w:eastAsia="cs-CZ"/>
-              </w:rPr>
-              <w:t>bikubické</w:t>
-            </w:r>
-            <w:proofErr w:type="spellEnd"/>
-            <w:r>
-              <w:rPr>
-                <w:rFonts w:ascii="Arial" w:eastAsia="Times New Roman" w:hAnsi="Arial" w:cs="Arial"/>
-                <w:b w:val="0"/>
-                <w:sz w:val="20"/>
-                <w:szCs w:val="24"/>
-                <w:lang w:eastAsia="cs-CZ"/>
-              </w:rPr>
-              <w:t xml:space="preserve"> plochy</w:t>
+              <w:t>těleso s využitím bikubické plochy</w:t>
             </w:r>
           </w:p>
         </w:tc>
@@ -2736,7 +2814,6 @@
                 <w:lang w:eastAsia="cs-CZ"/>
               </w:rPr>
             </w:pPr>
-            <w:proofErr w:type="spellStart"/>
             <w:r>
               <w:rPr>
                 <w:rFonts w:ascii="Arial" w:eastAsia="Times New Roman" w:hAnsi="Arial" w:cs="Arial"/>
@@ -2755,31 +2832,8 @@
                 <w:szCs w:val="24"/>
                 <w:lang w:eastAsia="cs-CZ"/>
               </w:rPr>
-              <w:t>erzování</w:t>
-            </w:r>
-            <w:proofErr w:type="spellEnd"/>
-            <w:r>
-              <w:rPr>
-                <w:rFonts w:ascii="Arial" w:eastAsia="Times New Roman" w:hAnsi="Arial" w:cs="Arial"/>
-                <w:b w:val="0"/>
-                <w:sz w:val="20"/>
-                <w:szCs w:val="24"/>
-                <w:lang w:eastAsia="cs-CZ"/>
-              </w:rPr>
-              <w:t xml:space="preserve"> na </w:t>
-            </w:r>
-            <w:proofErr w:type="spellStart"/>
-            <w:r>
-              <w:rPr>
-                <w:rFonts w:ascii="Arial" w:eastAsia="Times New Roman" w:hAnsi="Arial" w:cs="Arial"/>
-                <w:b w:val="0"/>
-                <w:sz w:val="20"/>
-                <w:szCs w:val="24"/>
-                <w:lang w:eastAsia="cs-CZ"/>
-              </w:rPr>
-              <w:t>GitLab</w:t>
-            </w:r>
-            <w:proofErr w:type="spellEnd"/>
+              <w:t>erzování na GitLab</w:t>
+            </w:r>
           </w:p>
         </w:tc>
         <w:tc>
@@ -2827,7 +2881,6 @@
               </w:rPr>
               <w:t xml:space="preserve">privátního </w:t>
             </w:r>
-            <w:proofErr w:type="spellStart"/>
             <w:r>
               <w:rPr>
                 <w:rFonts w:ascii="Arial" w:eastAsia="Times New Roman" w:hAnsi="Arial" w:cs="Arial"/>
@@ -2838,7 +2891,6 @@
               </w:rPr>
               <w:t>repozitáře</w:t>
             </w:r>
-            <w:proofErr w:type="spellEnd"/>
           </w:p>
         </w:tc>
         <w:tc>
@@ -2961,9 +3013,8 @@
                 <w:szCs w:val="24"/>
                 <w:lang w:eastAsia="cs-CZ"/>
               </w:rPr>
-              <w:t xml:space="preserve">komentované </w:t>
-            </w:r>
-            <w:proofErr w:type="spellStart"/>
+              <w:t>komentované c</w:t>
+            </w:r>
             <w:r>
               <w:rPr>
                 <w:rFonts w:ascii="Arial" w:eastAsia="Times New Roman" w:hAnsi="Arial" w:cs="Arial"/>
@@ -2972,7 +3023,7 @@
                 <w:szCs w:val="24"/>
                 <w:lang w:eastAsia="cs-CZ"/>
               </w:rPr>
-              <w:t>c</w:t>
+              <w:t>om</w:t>
             </w:r>
             <w:r>
               <w:rPr>
@@ -2982,7 +3033,7 @@
                 <w:szCs w:val="24"/>
                 <w:lang w:eastAsia="cs-CZ"/>
               </w:rPr>
-              <w:t>om</w:t>
+              <w:t>m</w:t>
             </w:r>
             <w:r>
               <w:rPr>
@@ -2992,19 +3043,8 @@
                 <w:szCs w:val="24"/>
                 <w:lang w:eastAsia="cs-CZ"/>
               </w:rPr>
-              <w:t>m</w:t>
-            </w:r>
-            <w:r>
-              <w:rPr>
-                <w:rFonts w:ascii="Arial" w:eastAsia="Times New Roman" w:hAnsi="Arial" w:cs="Arial"/>
-                <w:bCs/>
-                <w:sz w:val="20"/>
-                <w:szCs w:val="24"/>
-                <w:lang w:eastAsia="cs-CZ"/>
-              </w:rPr>
               <w:t>ity</w:t>
             </w:r>
-            <w:proofErr w:type="spellEnd"/>
           </w:p>
         </w:tc>
         <w:tc>
@@ -3666,7 +3706,6 @@
               </w:rPr>
               <w:t xml:space="preserve">funkci </w:t>
             </w:r>
-            <w:proofErr w:type="spellStart"/>
             <w:r>
               <w:rPr>
                 <w:rFonts w:ascii="Arial" w:eastAsia="Times New Roman" w:hAnsi="Arial" w:cs="Arial"/>
@@ -3676,7 +3715,6 @@
               </w:rPr>
               <w:t>shader</w:t>
             </w:r>
-            <w:proofErr w:type="spellEnd"/>
           </w:p>
         </w:tc>
         <w:tc>
@@ -4247,7 +4285,7 @@
 </file>
 
 <file path=word/styles.xml><?xml version="1.0" encoding="utf-8"?>
-<w:styles xmlns:mc="http://schemas.openxmlformats.org/markup-compatibility/2006" xmlns:r="http://schemas.openxmlformats.org/officeDocument/2006/relationships" xmlns:w="http://schemas.openxmlformats.org/wordprocessingml/2006/main" xmlns:w14="http://schemas.microsoft.com/office/word/2010/wordml" xmlns:w15="http://schemas.microsoft.com/office/word/2012/wordml" mc:Ignorable="w14 w15">
+<w:styles xmlns:mc="http://schemas.openxmlformats.org/markup-compatibility/2006" xmlns:r="http://schemas.openxmlformats.org/officeDocument/2006/relationships" xmlns:w="http://schemas.openxmlformats.org/wordprocessingml/2006/main" xmlns:w14="http://schemas.microsoft.com/office/word/2010/wordml" xmlns:w15="http://schemas.microsoft.com/office/word/2012/wordml" xmlns:w16cex="http://schemas.microsoft.com/office/word/2018/wordml/cex" xmlns:w16cid="http://schemas.microsoft.com/office/word/2016/wordml/cid" xmlns:w16="http://schemas.microsoft.com/office/word/2018/wordml" xmlns:w16sdtdh="http://schemas.microsoft.com/office/word/2020/wordml/sdtdatahash" xmlns:w16se="http://schemas.microsoft.com/office/word/2015/wordml/symex" mc:Ignorable="w14 w15 w16se w16cid w16 w16cex w16sdtdh">
   <w:docDefaults>
     <w:rPrDefault>
       <w:rPr>
@@ -4263,7 +4301,7 @@
       </w:pPr>
     </w:pPrDefault>
   </w:docDefaults>
-  <w:latentStyles w:defLockedState="0" w:defUIPriority="99" w:defSemiHidden="0" w:defUnhideWhenUsed="0" w:defQFormat="0" w:count="371">
+  <w:latentStyles w:defLockedState="0" w:defUIPriority="99" w:defSemiHidden="0" w:defUnhideWhenUsed="0" w:defQFormat="0" w:count="376">
     <w:lsdException w:name="Normal" w:uiPriority="0" w:qFormat="1"/>
     <w:lsdException w:name="heading 1" w:uiPriority="9" w:qFormat="1"/>
     <w:lsdException w:name="heading 2" w:semiHidden="1" w:uiPriority="9" w:unhideWhenUsed="1" w:qFormat="1"/>
@@ -4369,7 +4407,6 @@
     <w:lsdException w:name="HTML Sample" w:semiHidden="1" w:unhideWhenUsed="1"/>
     <w:lsdException w:name="HTML Typewriter" w:semiHidden="1" w:unhideWhenUsed="1"/>
     <w:lsdException w:name="HTML Variable" w:semiHidden="1" w:unhideWhenUsed="1"/>
-    <w:lsdException w:name="Normal Table" w:semiHidden="1" w:unhideWhenUsed="1"/>
     <w:lsdException w:name="annotation subject" w:semiHidden="1" w:unhideWhenUsed="1"/>
     <w:lsdException w:name="No List" w:semiHidden="1" w:unhideWhenUsed="1"/>
     <w:lsdException w:name="Outline List 1" w:semiHidden="1" w:unhideWhenUsed="1"/>
@@ -4412,11 +4449,8 @@
     <w:lsdException w:name="Table Contemporary" w:semiHidden="1" w:unhideWhenUsed="1"/>
     <w:lsdException w:name="Table Elegant" w:semiHidden="1" w:unhideWhenUsed="1"/>
     <w:lsdException w:name="Table Professional" w:semiHidden="1" w:unhideWhenUsed="1"/>
-    <w:lsdException w:name="Table Subtle 1" w:semiHidden="1" w:unhideWhenUsed="1"/>
     <w:lsdException w:name="Table Subtle 2" w:semiHidden="1" w:unhideWhenUsed="1"/>
     <w:lsdException w:name="Table Web 1" w:semiHidden="1" w:unhideWhenUsed="1"/>
-    <w:lsdException w:name="Table Web 2" w:semiHidden="1" w:unhideWhenUsed="1"/>
-    <w:lsdException w:name="Table Web 3" w:semiHidden="1" w:unhideWhenUsed="1"/>
     <w:lsdException w:name="Balloon Text" w:semiHidden="1" w:unhideWhenUsed="1"/>
     <w:lsdException w:name="Table Grid" w:uiPriority="39"/>
     <w:lsdException w:name="Table Theme" w:semiHidden="1" w:unhideWhenUsed="1"/>
@@ -4635,6 +4669,11 @@
     <w:lsdException w:name="List Table 5 Dark Accent 6" w:uiPriority="50"/>
     <w:lsdException w:name="List Table 6 Colorful Accent 6" w:uiPriority="51"/>
     <w:lsdException w:name="List Table 7 Colorful Accent 6" w:uiPriority="52"/>
+    <w:lsdException w:name="Mention" w:semiHidden="1" w:unhideWhenUsed="1"/>
+    <w:lsdException w:name="Smart Hyperlink" w:semiHidden="1" w:unhideWhenUsed="1"/>
+    <w:lsdException w:name="Hashtag" w:semiHidden="1" w:unhideWhenUsed="1"/>
+    <w:lsdException w:name="Unresolved Mention" w:semiHidden="1" w:unhideWhenUsed="1"/>
+    <w:lsdException w:name="Smart Link" w:semiHidden="1" w:unhideWhenUsed="1"/>
   </w:latentStyles>
   <w:style w:type="paragraph" w:default="1" w:styleId="Normln">
     <w:name w:val="Normal"/>

</xml_diff>

<commit_message>
Omg ono to literally funguje.
Od teď ty commity budou normální, přísahám.
</commit_message>
<xml_diff>
--- a/Pozadavky_PGRF2_Task1.docx
+++ b/Pozadavky_PGRF2_Task1.docx
@@ -281,6 +281,15 @@
                 <w:lang w:eastAsia="cs-CZ"/>
               </w:rPr>
             </w:pPr>
+            <w:r>
+              <w:rPr>
+                <w:rFonts w:ascii="Times New Roman" w:eastAsia="Times New Roman" w:hAnsi="Times New Roman" w:cs="Times New Roman"/>
+                <w:sz w:val="20"/>
+                <w:szCs w:val="20"/>
+                <w:lang w:eastAsia="cs-CZ"/>
+              </w:rPr>
+              <w:t>Nalifroval jsem do toho 3GB ram a stejně je to kek</w:t>
+            </w:r>
           </w:p>
         </w:tc>
       </w:tr>
@@ -657,6 +666,15 @@
                 <w:lang w:eastAsia="cs-CZ"/>
               </w:rPr>
             </w:pPr>
+            <w:r>
+              <w:rPr>
+                <w:rFonts w:ascii="Times New Roman" w:eastAsia="Times New Roman" w:hAnsi="Times New Roman" w:cs="Times New Roman"/>
+                <w:sz w:val="20"/>
+                <w:szCs w:val="20"/>
+                <w:lang w:eastAsia="cs-CZ"/>
+              </w:rPr>
+              <w:t>Pomocí Num tlačítek 8 5 4 6</w:t>
+            </w:r>
           </w:p>
         </w:tc>
       </w:tr>
@@ -1136,6 +1154,15 @@
                 <w:lang w:eastAsia="cs-CZ"/>
               </w:rPr>
             </w:pPr>
+            <w:r>
+              <w:rPr>
+                <w:rFonts w:ascii="Times New Roman" w:eastAsia="Times New Roman" w:hAnsi="Times New Roman" w:cs="Times New Roman"/>
+                <w:sz w:val="20"/>
+                <w:szCs w:val="20"/>
+                <w:lang w:eastAsia="cs-CZ"/>
+              </w:rPr>
+              <w:t>Při držení levého tlačítka</w:t>
+            </w:r>
           </w:p>
         </w:tc>
       </w:tr>
@@ -1255,6 +1282,33 @@
                 <w:lang w:eastAsia="cs-CZ"/>
               </w:rPr>
             </w:pPr>
+            <w:r>
+              <w:rPr>
+                <w:rFonts w:ascii="Times New Roman" w:eastAsia="Times New Roman" w:hAnsi="Times New Roman" w:cs="Times New Roman"/>
+                <w:sz w:val="20"/>
+                <w:szCs w:val="20"/>
+                <w:lang w:eastAsia="cs-CZ"/>
+              </w:rPr>
+              <w:t>W A S D t</w:t>
+            </w:r>
+            <w:r>
+              <w:rPr>
+                <w:rFonts w:ascii="Times New Roman" w:eastAsia="Times New Roman" w:hAnsi="Times New Roman" w:cs="Times New Roman"/>
+                <w:sz w:val="20"/>
+                <w:szCs w:val="20"/>
+                <w:lang w:eastAsia="cs-CZ"/>
+              </w:rPr>
+              <w:t>l</w:t>
+            </w:r>
+            <w:r>
+              <w:rPr>
+                <w:rFonts w:ascii="Times New Roman" w:eastAsia="Times New Roman" w:hAnsi="Times New Roman" w:cs="Times New Roman"/>
+                <w:sz w:val="20"/>
+                <w:szCs w:val="20"/>
+                <w:lang w:eastAsia="cs-CZ"/>
+              </w:rPr>
+              <w:t>ačítka</w:t>
+            </w:r>
           </w:p>
         </w:tc>
       </w:tr>

</xml_diff>

<commit_message>
Gradient + přepínání gradientu
</commit_message>
<xml_diff>
--- a/Pozadavky_PGRF2_Task1.docx
+++ b/Pozadavky_PGRF2_Task1.docx
@@ -2502,17 +2502,17 @@
       </w:tr>
       <w:tr>
         <w:trPr>
-          <w:trHeight w:val="300"/>
+          <w:trHeight w:val="395"/>
         </w:trPr>
         <w:tc>
           <w:tcPr>
+            <w:cnfStyle w:val="001000000000" w:firstRow="0" w:lastRow="0" w:firstColumn="1" w:lastColumn="0" w:oddVBand="0" w:evenVBand="0" w:oddHBand="0" w:evenHBand="0" w:firstRowFirstColumn="0" w:firstRowLastColumn="0" w:lastRowFirstColumn="0" w:lastRowLastColumn="0"/>
             <w:tcW w:w="5952" w:type="dxa"/>
             <w:gridSpan w:val="2"/>
             <w:noWrap/>
           </w:tcPr>
           <w:p>
             <w:pPr>
-              <w:cnfStyle w:val="001000000000" w:firstRow="0" w:lastRow="0" w:firstColumn="1" w:lastColumn="0" w:oddVBand="0" w:evenVBand="0" w:oddHBand="0" w:evenHBand="0" w:firstRowFirstColumn="0" w:firstRowLastColumn="0" w:lastRowFirstColumn="0" w:lastRowLastColumn="0"/>
               <w:rPr>
                 <w:rFonts w:ascii="Arial" w:eastAsia="Times New Roman" w:hAnsi="Arial" w:cs="Arial"/>
                 <w:b w:val="0"/>
@@ -2541,6 +2541,7 @@
           </w:tcPr>
           <w:p>
             <w:pPr>
+              <w:cnfStyle w:val="000000000000" w:firstRow="0" w:lastRow="0" w:firstColumn="0" w:lastColumn="0" w:oddVBand="0" w:evenVBand="0" w:oddHBand="0" w:evenHBand="0" w:firstRowFirstColumn="0" w:firstRowLastColumn="0" w:lastRowFirstColumn="0" w:lastRowLastColumn="0"/>
               <w:rPr>
                 <w:rFonts w:ascii="Times New Roman" w:eastAsia="Times New Roman" w:hAnsi="Times New Roman" w:cs="Times New Roman"/>
                 <w:sz w:val="20"/>
@@ -2569,6 +2570,7 @@
           </w:tcPr>
           <w:p>
             <w:pPr>
+              <w:cnfStyle w:val="000000000000" w:firstRow="0" w:lastRow="0" w:firstColumn="0" w:lastColumn="0" w:oddVBand="0" w:evenVBand="0" w:oddHBand="0" w:evenHBand="0" w:firstRowFirstColumn="0" w:firstRowLastColumn="0" w:lastRowFirstColumn="0" w:lastRowLastColumn="0"/>
               <w:rPr>
                 <w:rFonts w:ascii="Times New Roman" w:eastAsia="Times New Roman" w:hAnsi="Times New Roman" w:cs="Times New Roman"/>
                 <w:sz w:val="20"/>
@@ -2587,6 +2589,7 @@
           </w:tcPr>
           <w:p>
             <w:pPr>
+              <w:cnfStyle w:val="000000000000" w:firstRow="0" w:lastRow="0" w:firstColumn="0" w:lastColumn="0" w:oddVBand="0" w:evenVBand="0" w:oddHBand="0" w:evenHBand="0" w:firstRowFirstColumn="0" w:firstRowLastColumn="0" w:lastRowFirstColumn="0" w:lastRowLastColumn="0"/>
               <w:rPr>
                 <w:rFonts w:ascii="Times New Roman" w:eastAsia="Times New Roman" w:hAnsi="Times New Roman" w:cs="Times New Roman"/>
                 <w:sz w:val="20"/>
@@ -2665,7 +2668,7 @@
                 <w:highlight w:val="yellow"/>
                 <w:lang w:eastAsia="cs-CZ"/>
               </w:rPr>
-              <w:t>0,5</w:t>
+              <w:t>1</w:t>
             </w:r>
           </w:p>
         </w:tc>
@@ -2709,7 +2712,7 @@
                 <w:szCs w:val="20"/>
                 <w:lang w:eastAsia="cs-CZ"/>
               </w:rPr>
-              <w:t>(Ve 2d)</w:t>
+              <w:t>Tlačítko V na jehlanu</w:t>
             </w:r>
           </w:p>
         </w:tc>

</xml_diff>

<commit_message>
Translace po Z + Transformace + Výběr objektů
</commit_message>
<xml_diff>
--- a/Pozadavky_PGRF2_Task1.docx
+++ b/Pozadavky_PGRF2_Task1.docx
@@ -17,11 +17,11 @@
         <w:tblLook w:val="04A0" w:firstRow="1" w:lastRow="0" w:firstColumn="1" w:lastColumn="0" w:noHBand="0" w:noVBand="1"/>
       </w:tblPr>
       <w:tblGrid>
-        <w:gridCol w:w="1517"/>
-        <w:gridCol w:w="4435"/>
-        <w:gridCol w:w="1375"/>
-        <w:gridCol w:w="1275"/>
-        <w:gridCol w:w="2268"/>
+        <w:gridCol w:w="1513"/>
+        <w:gridCol w:w="4421"/>
+        <w:gridCol w:w="1371"/>
+        <w:gridCol w:w="1272"/>
+        <w:gridCol w:w="2326"/>
       </w:tblGrid>
       <w:tr>
         <w:trPr>
@@ -244,6 +244,16 @@
               </w:rPr>
               <w:t xml:space="preserve">  </w:t>
             </w:r>
+            <w:r>
+              <w:rPr>
+                <w:rFonts w:ascii="Arial" w:eastAsia="Times New Roman" w:hAnsi="Arial" w:cs="Arial"/>
+                <w:sz w:val="20"/>
+                <w:szCs w:val="24"/>
+                <w:highlight w:val="yellow"/>
+                <w:lang w:eastAsia="cs-CZ"/>
+              </w:rPr>
+              <w:t>1</w:t>
+            </w:r>
           </w:p>
         </w:tc>
         <w:tc>
@@ -288,7 +298,7 @@
                 <w:szCs w:val="20"/>
                 <w:lang w:eastAsia="cs-CZ"/>
               </w:rPr>
-              <w:t>Nalifroval jsem do toho 3GB ram a stejně je to kek</w:t>
+              <w:t>Pozn. Dal jsem idee 3GB ram</w:t>
             </w:r>
           </w:p>
         </w:tc>
@@ -753,6 +763,16 @@
                 <w:lang w:eastAsia="cs-CZ"/>
               </w:rPr>
             </w:pPr>
+            <w:r>
+              <w:rPr>
+                <w:rFonts w:ascii="Arial" w:eastAsia="Times New Roman" w:hAnsi="Arial" w:cs="Arial"/>
+                <w:sz w:val="20"/>
+                <w:szCs w:val="24"/>
+                <w:highlight w:val="yellow"/>
+                <w:lang w:eastAsia="cs-CZ"/>
+              </w:rPr>
+              <w:t>1</w:t>
+            </w:r>
           </w:p>
         </w:tc>
         <w:tc>
@@ -790,6 +810,15 @@
                 <w:lang w:eastAsia="cs-CZ"/>
               </w:rPr>
             </w:pPr>
+            <w:r>
+              <w:rPr>
+                <w:rFonts w:ascii="Times New Roman" w:eastAsia="Times New Roman" w:hAnsi="Times New Roman" w:cs="Times New Roman"/>
+                <w:sz w:val="20"/>
+                <w:szCs w:val="20"/>
+                <w:lang w:eastAsia="cs-CZ"/>
+              </w:rPr>
+              <w:t>Num 1 2 3</w:t>
+            </w:r>
           </w:p>
         </w:tc>
       </w:tr>
@@ -1439,6 +1468,15 @@
                 <w:lang w:eastAsia="cs-CZ"/>
               </w:rPr>
             </w:pPr>
+            <w:r>
+              <w:rPr>
+                <w:rFonts w:ascii="Times New Roman" w:eastAsia="Times New Roman" w:hAnsi="Times New Roman" w:cs="Times New Roman"/>
+                <w:sz w:val="20"/>
+                <w:szCs w:val="20"/>
+                <w:lang w:eastAsia="cs-CZ"/>
+              </w:rPr>
+              <w:t>Přepínání tlačítkem X</w:t>
+            </w:r>
           </w:p>
         </w:tc>
       </w:tr>
@@ -1558,6 +1596,15 @@
                 <w:lang w:eastAsia="cs-CZ"/>
               </w:rPr>
             </w:pPr>
+            <w:r>
+              <w:rPr>
+                <w:rFonts w:ascii="Times New Roman" w:eastAsia="Times New Roman" w:hAnsi="Times New Roman" w:cs="Times New Roman"/>
+                <w:sz w:val="20"/>
+                <w:szCs w:val="20"/>
+                <w:lang w:eastAsia="cs-CZ"/>
+              </w:rPr>
+              <w:t>Přepínání tlačítkem X</w:t>
+            </w:r>
           </w:p>
         </w:tc>
       </w:tr>
@@ -1680,6 +1727,15 @@
                 <w:lang w:eastAsia="cs-CZ"/>
               </w:rPr>
             </w:pPr>
+            <w:r>
+              <w:rPr>
+                <w:rFonts w:ascii="Times New Roman" w:eastAsia="Times New Roman" w:hAnsi="Times New Roman" w:cs="Times New Roman"/>
+                <w:sz w:val="20"/>
+                <w:szCs w:val="20"/>
+                <w:lang w:eastAsia="cs-CZ"/>
+              </w:rPr>
+              <w:t xml:space="preserve"> Tlačítko C</w:t>
+            </w:r>
           </w:p>
         </w:tc>
       </w:tr>
@@ -1793,6 +1849,15 @@
                 <w:lang w:eastAsia="cs-CZ"/>
               </w:rPr>
             </w:pPr>
+            <w:r>
+              <w:rPr>
+                <w:rFonts w:ascii="Times New Roman" w:eastAsia="Times New Roman" w:hAnsi="Times New Roman" w:cs="Times New Roman"/>
+                <w:sz w:val="20"/>
+                <w:szCs w:val="20"/>
+                <w:lang w:eastAsia="cs-CZ"/>
+              </w:rPr>
+              <w:t xml:space="preserve"> Tlačítko C</w:t>
+            </w:r>
           </w:p>
         </w:tc>
       </w:tr>
@@ -1878,7 +1943,7 @@
                 <w:highlight w:val="yellow"/>
                 <w:lang w:eastAsia="cs-CZ"/>
               </w:rPr>
-              <w:t>0</w:t>
+              <w:t>1</w:t>
             </w:r>
           </w:p>
         </w:tc>
@@ -2037,13 +2102,13 @@
         </w:trPr>
         <w:tc>
           <w:tcPr>
+            <w:cnfStyle w:val="001000000000" w:firstRow="0" w:lastRow="0" w:firstColumn="1" w:lastColumn="0" w:oddVBand="0" w:evenVBand="0" w:oddHBand="0" w:evenHBand="0" w:firstRowFirstColumn="0" w:firstRowLastColumn="0" w:lastRowFirstColumn="0" w:lastRowLastColumn="0"/>
             <w:tcW w:w="1517" w:type="dxa"/>
             <w:vMerge w:val="restart"/>
             <w:noWrap/>
           </w:tcPr>
           <w:p>
             <w:pPr>
-              <w:cnfStyle w:val="001000000000" w:firstRow="0" w:lastRow="0" w:firstColumn="1" w:lastColumn="0" w:oddVBand="0" w:evenVBand="0" w:oddHBand="0" w:evenHBand="0" w:firstRowFirstColumn="0" w:firstRowLastColumn="0" w:lastRowFirstColumn="0" w:lastRowLastColumn="0"/>
               <w:rPr>
                 <w:rFonts w:ascii="Arial" w:eastAsia="Times New Roman" w:hAnsi="Arial" w:cs="Arial"/>
                 <w:b w:val="0"/>
@@ -2070,6 +2135,7 @@
           </w:tcPr>
           <w:p>
             <w:pPr>
+              <w:cnfStyle w:val="000000000000" w:firstRow="0" w:lastRow="0" w:firstColumn="0" w:lastColumn="0" w:oddVBand="0" w:evenVBand="0" w:oddHBand="0" w:evenHBand="0" w:firstRowFirstColumn="0" w:firstRowLastColumn="0" w:lastRowFirstColumn="0" w:lastRowLastColumn="0"/>
               <w:rPr>
                 <w:rFonts w:ascii="Arial" w:eastAsia="Times New Roman" w:hAnsi="Arial" w:cs="Arial"/>
                 <w:sz w:val="20"/>
@@ -2096,6 +2162,7 @@
           </w:tcPr>
           <w:p>
             <w:pPr>
+              <w:cnfStyle w:val="000000000000" w:firstRow="0" w:lastRow="0" w:firstColumn="0" w:lastColumn="0" w:oddVBand="0" w:evenVBand="0" w:oddHBand="0" w:evenHBand="0" w:firstRowFirstColumn="0" w:firstRowLastColumn="0" w:lastRowFirstColumn="0" w:lastRowLastColumn="0"/>
               <w:rPr>
                 <w:rFonts w:ascii="Times New Roman" w:eastAsia="Times New Roman" w:hAnsi="Times New Roman" w:cs="Times New Roman"/>
                 <w:sz w:val="20"/>
@@ -2124,6 +2191,7 @@
           </w:tcPr>
           <w:p>
             <w:pPr>
+              <w:cnfStyle w:val="000000000000" w:firstRow="0" w:lastRow="0" w:firstColumn="0" w:lastColumn="0" w:oddVBand="0" w:evenVBand="0" w:oddHBand="0" w:evenHBand="0" w:firstRowFirstColumn="0" w:firstRowLastColumn="0" w:lastRowFirstColumn="0" w:lastRowLastColumn="0"/>
               <w:rPr>
                 <w:rFonts w:ascii="Times New Roman" w:eastAsia="Times New Roman" w:hAnsi="Times New Roman" w:cs="Times New Roman"/>
                 <w:sz w:val="20"/>
@@ -2142,6 +2210,7 @@
           </w:tcPr>
           <w:p>
             <w:pPr>
+              <w:cnfStyle w:val="000000000000" w:firstRow="0" w:lastRow="0" w:firstColumn="0" w:lastColumn="0" w:oddVBand="0" w:evenVBand="0" w:oddHBand="0" w:evenHBand="0" w:firstRowFirstColumn="0" w:firstRowLastColumn="0" w:lastRowFirstColumn="0" w:lastRowLastColumn="0"/>
               <w:rPr>
                 <w:rFonts w:ascii="Times New Roman" w:eastAsia="Times New Roman" w:hAnsi="Times New Roman" w:cs="Times New Roman"/>
                 <w:sz w:val="20"/>
@@ -2766,6 +2835,16 @@
                 <w:lang w:eastAsia="cs-CZ"/>
               </w:rPr>
             </w:pPr>
+            <w:r>
+              <w:rPr>
+                <w:rFonts w:ascii="Times New Roman" w:eastAsia="Times New Roman" w:hAnsi="Times New Roman" w:cs="Times New Roman"/>
+                <w:sz w:val="20"/>
+                <w:szCs w:val="20"/>
+                <w:highlight w:val="yellow"/>
+                <w:lang w:eastAsia="cs-CZ"/>
+              </w:rPr>
+              <w:t>0</w:t>
+            </w:r>
           </w:p>
         </w:tc>
         <w:tc>
@@ -3008,6 +3087,16 @@
                 <w:lang w:eastAsia="cs-CZ"/>
               </w:rPr>
             </w:pPr>
+            <w:r>
+              <w:rPr>
+                <w:rFonts w:ascii="Times New Roman" w:eastAsia="Times New Roman" w:hAnsi="Times New Roman" w:cs="Times New Roman"/>
+                <w:sz w:val="20"/>
+                <w:szCs w:val="20"/>
+                <w:highlight w:val="yellow"/>
+                <w:lang w:eastAsia="cs-CZ"/>
+              </w:rPr>
+              <w:t>1</w:t>
+            </w:r>
           </w:p>
         </w:tc>
         <w:tc>
@@ -3043,6 +3132,14 @@
                 <w:lang w:eastAsia="cs-CZ"/>
               </w:rPr>
             </w:pPr>
+            <w:hyperlink r:id="rId4" w:history="1">
+              <w:r>
+                <w:rPr>
+                  <w:rStyle w:val="Hypertextovodkaz"/>
+                </w:rPr>
+                <w:t>Tripsimon/PGRF_02_01 (github.com)</w:t>
+              </w:r>
+            </w:hyperlink>
           </w:p>
         </w:tc>
       </w:tr>
@@ -3162,6 +3259,16 @@
                 <w:lang w:eastAsia="cs-CZ"/>
               </w:rPr>
             </w:pPr>
+            <w:r>
+              <w:rPr>
+                <w:rFonts w:ascii="Times New Roman" w:eastAsia="Times New Roman" w:hAnsi="Times New Roman" w:cs="Times New Roman"/>
+                <w:sz w:val="20"/>
+                <w:szCs w:val="20"/>
+                <w:highlight w:val="yellow"/>
+                <w:lang w:eastAsia="cs-CZ"/>
+              </w:rPr>
+              <w:t>1</w:t>
+            </w:r>
           </w:p>
         </w:tc>
         <w:tc>
@@ -3276,6 +3383,15 @@
                 <w:lang w:eastAsia="cs-CZ"/>
               </w:rPr>
             </w:pPr>
+            <w:r>
+              <w:rPr>
+                <w:rFonts w:ascii="Times New Roman" w:eastAsia="Times New Roman" w:hAnsi="Times New Roman" w:cs="Times New Roman"/>
+                <w:sz w:val="20"/>
+                <w:szCs w:val="20"/>
+                <w:lang w:eastAsia="cs-CZ"/>
+              </w:rPr>
+              <w:t>0</w:t>
+            </w:r>
           </w:p>
         </w:tc>
         <w:tc>
@@ -3382,6 +3498,15 @@
                 <w:lang w:eastAsia="cs-CZ"/>
               </w:rPr>
             </w:pPr>
+            <w:r>
+              <w:rPr>
+                <w:rFonts w:ascii="Arial" w:eastAsia="Times New Roman" w:hAnsi="Arial" w:cs="Arial"/>
+                <w:sz w:val="20"/>
+                <w:szCs w:val="24"/>
+                <w:lang w:eastAsia="cs-CZ"/>
+              </w:rPr>
+              <w:t>0</w:t>
+            </w:r>
           </w:p>
         </w:tc>
         <w:tc>
@@ -3487,6 +3612,15 @@
                 <w:lang w:eastAsia="cs-CZ"/>
               </w:rPr>
             </w:pPr>
+            <w:r>
+              <w:rPr>
+                <w:rFonts w:ascii="Arial" w:eastAsia="Times New Roman" w:hAnsi="Arial" w:cs="Arial"/>
+                <w:sz w:val="20"/>
+                <w:szCs w:val="24"/>
+                <w:lang w:eastAsia="cs-CZ"/>
+              </w:rPr>
+              <w:t>0</w:t>
+            </w:r>
           </w:p>
         </w:tc>
         <w:tc>
@@ -3593,6 +3727,15 @@
                 <w:lang w:eastAsia="cs-CZ"/>
               </w:rPr>
             </w:pPr>
+            <w:r>
+              <w:rPr>
+                <w:rFonts w:ascii="Arial" w:eastAsia="Times New Roman" w:hAnsi="Arial" w:cs="Arial"/>
+                <w:sz w:val="20"/>
+                <w:szCs w:val="24"/>
+                <w:lang w:eastAsia="cs-CZ"/>
+              </w:rPr>
+              <w:t>?</w:t>
+            </w:r>
           </w:p>
         </w:tc>
         <w:tc>
@@ -3629,6 +3772,15 @@
                 <w:lang w:eastAsia="cs-CZ"/>
               </w:rPr>
             </w:pPr>
+            <w:r>
+              <w:rPr>
+                <w:rFonts w:ascii="Times New Roman" w:eastAsia="Times New Roman" w:hAnsi="Times New Roman" w:cs="Times New Roman"/>
+                <w:sz w:val="20"/>
+                <w:szCs w:val="20"/>
+                <w:lang w:eastAsia="cs-CZ"/>
+              </w:rPr>
+              <w:t>Tlačítko *.. Funguje strašně divně</w:t>
+            </w:r>
           </w:p>
         </w:tc>
       </w:tr>
@@ -3698,6 +3850,15 @@
                 <w:lang w:eastAsia="cs-CZ"/>
               </w:rPr>
             </w:pPr>
+            <w:r>
+              <w:rPr>
+                <w:rFonts w:ascii="Arial" w:eastAsia="Times New Roman" w:hAnsi="Arial" w:cs="Arial"/>
+                <w:sz w:val="20"/>
+                <w:szCs w:val="24"/>
+                <w:lang w:eastAsia="cs-CZ"/>
+              </w:rPr>
+              <w:t>0</w:t>
+            </w:r>
           </w:p>
         </w:tc>
         <w:tc>
@@ -3832,6 +3993,15 @@
                 <w:lang w:eastAsia="cs-CZ"/>
               </w:rPr>
             </w:pPr>
+            <w:r>
+              <w:rPr>
+                <w:rFonts w:ascii="Times New Roman" w:eastAsia="Times New Roman" w:hAnsi="Times New Roman" w:cs="Times New Roman"/>
+                <w:sz w:val="20"/>
+                <w:szCs w:val="20"/>
+                <w:lang w:eastAsia="cs-CZ"/>
+              </w:rPr>
+              <w:t>0</w:t>
+            </w:r>
           </w:p>
         </w:tc>
         <w:tc>
@@ -3935,6 +4105,15 @@
                 <w:lang w:eastAsia="cs-CZ"/>
               </w:rPr>
             </w:pPr>
+            <w:r>
+              <w:rPr>
+                <w:rFonts w:ascii="Times New Roman" w:eastAsia="Times New Roman" w:hAnsi="Times New Roman" w:cs="Times New Roman"/>
+                <w:sz w:val="20"/>
+                <w:szCs w:val="20"/>
+                <w:lang w:eastAsia="cs-CZ"/>
+              </w:rPr>
+              <w:t>0</w:t>
+            </w:r>
           </w:p>
         </w:tc>
         <w:tc>
@@ -4101,16 +4280,7 @@
                 <w:szCs w:val="20"/>
                 <w:lang w:eastAsia="cs-CZ"/>
               </w:rPr>
-              <w:t xml:space="preserve"> </w:t>
-            </w:r>
-            <w:r>
-              <w:rPr>
-                <w:rFonts w:ascii="Times New Roman" w:eastAsia="Times New Roman" w:hAnsi="Times New Roman" w:cs="Times New Roman"/>
-                <w:sz w:val="20"/>
-                <w:szCs w:val="20"/>
-                <w:lang w:eastAsia="cs-CZ"/>
-              </w:rPr>
-              <w:t>Tlačítko C</w:t>
+              <w:t xml:space="preserve"> Tlačítko C</w:t>
             </w:r>
           </w:p>
         </w:tc>
@@ -4153,6 +4323,33 @@
                 <w:lang w:eastAsia="cs-CZ"/>
               </w:rPr>
             </w:pPr>
+            <w:r>
+              <w:rPr>
+                <w:rFonts w:ascii="Arial" w:eastAsia="Times New Roman" w:hAnsi="Arial" w:cs="Arial"/>
+                <w:sz w:val="20"/>
+                <w:szCs w:val="24"/>
+                <w:lang w:eastAsia="cs-CZ"/>
+              </w:rPr>
+              <w:t xml:space="preserve">Realtime přepínání </w:t>
+            </w:r>
+            <w:r>
+              <w:rPr>
+                <w:rFonts w:ascii="Arial" w:eastAsia="Times New Roman" w:hAnsi="Arial" w:cs="Arial"/>
+                <w:sz w:val="20"/>
+                <w:szCs w:val="24"/>
+                <w:lang w:eastAsia="cs-CZ"/>
+              </w:rPr>
+              <w:t>gradientu</w:t>
+            </w:r>
+            <w:r>
+              <w:rPr>
+                <w:rFonts w:ascii="Arial" w:eastAsia="Times New Roman" w:hAnsi="Arial" w:cs="Arial"/>
+                <w:sz w:val="20"/>
+                <w:szCs w:val="24"/>
+                <w:lang w:eastAsia="cs-CZ"/>
+              </w:rPr>
+              <w:t xml:space="preserve"> a vyplnění</w:t>
+            </w:r>
           </w:p>
         </w:tc>
         <w:tc>
@@ -4170,6 +4367,15 @@
                 <w:lang w:eastAsia="cs-CZ"/>
               </w:rPr>
             </w:pPr>
+            <w:r>
+              <w:rPr>
+                <w:rFonts w:ascii="Times New Roman" w:eastAsia="Times New Roman" w:hAnsi="Times New Roman" w:cs="Times New Roman"/>
+                <w:sz w:val="20"/>
+                <w:szCs w:val="20"/>
+                <w:lang w:eastAsia="cs-CZ"/>
+              </w:rPr>
+              <w:t>1</w:t>
+            </w:r>
           </w:p>
         </w:tc>
         <w:tc>
@@ -4204,6 +4410,15 @@
                 <w:lang w:eastAsia="cs-CZ"/>
               </w:rPr>
             </w:pPr>
+            <w:r>
+              <w:rPr>
+                <w:rFonts w:ascii="Times New Roman" w:eastAsia="Times New Roman" w:hAnsi="Times New Roman" w:cs="Times New Roman"/>
+                <w:sz w:val="20"/>
+                <w:szCs w:val="20"/>
+                <w:lang w:eastAsia="cs-CZ"/>
+              </w:rPr>
+              <w:t>Tlačítko V</w:t>
+            </w:r>
           </w:p>
         </w:tc>
       </w:tr>
@@ -4975,6 +5190,18 @@
       </w:tcPr>
     </w:tblStylePr>
   </w:style>
+  <w:style w:type="character" w:styleId="Hypertextovodkaz">
+    <w:name w:val="Hyperlink"/>
+    <w:basedOn w:val="Standardnpsmoodstavce"/>
+    <w:uiPriority w:val="99"/>
+    <w:semiHidden/>
+    <w:unhideWhenUsed/>
+    <w:rsid w:val="00931086"/>
+    <w:rPr>
+      <w:color w:val="0000FF"/>
+      <w:u w:val="single"/>
+    </w:rPr>
+  </w:style>
 </w:styles>
 </file>
 

</xml_diff>